<commit_message>
update DESCRIPTION and vignette re TITAN2
</commit_message>
<xml_diff>
--- a/manuscript.docx
+++ b/manuscript.docx
@@ -1908,7 +1908,7 @@
         <w:t xml:space="preserve"> </w:t>
       </w:r>
       <w:r>
-        <w:t xml:space="preserve">least six occurrences at the genus level, the family, order, and class codes</w:t>
+        <w:t xml:space="preserve">least 5 occurrences at the genus level, the family, order, and class codes</w:t>
       </w:r>
       <w:r>
         <w:t xml:space="preserve"> </w:t>
@@ -2169,7 +2169,7 @@
         <w:t xml:space="preserve"> </w:t>
       </w:r>
       <w:r>
-        <w:t xml:space="preserve">observations, defaulting to six. The taxonomic code chosen for analysis should</w:t>
+        <w:t xml:space="preserve">observations, defaulting to 5. The taxonomic code chosen for analysis should</w:t>
       </w:r>
       <w:r>
         <w:t xml:space="preserve"> </w:t>
@@ -2181,7 +2181,7 @@
         <w:t xml:space="preserve"> </w:t>
       </w:r>
       <w:r>
-        <w:t xml:space="preserve">count has at least six occurrences in a genus code, the family, order, and class</w:t>
+        <w:t xml:space="preserve">count has at least 5 occurrences in a genus code, the family, order, and class</w:t>
       </w:r>
       <w:r>
         <w:t xml:space="preserve"> </w:t>
@@ -2193,7 +2193,7 @@
         <w:t xml:space="preserve"> </w:t>
       </w:r>
       <w:r>
-        <w:t xml:space="preserve">few counts at the genus level, but at least six counts at the family level- the</w:t>
+        <w:t xml:space="preserve">few counts at the genus level, but at least 5 counts at the family level- the</w:t>
       </w:r>
       <w:r>
         <w:t xml:space="preserve"> </w:t>
@@ -2258,7 +2258,19 @@
         <w:t xml:space="preserve"> </w:t>
       </w:r>
       <w:r>
-        <w:t xml:space="preserve">There are some limitation on the permutations. First, as with TITAN, a site</w:t>
+        <w:t xml:space="preserve">There are some limitation on the permutations generated by</w:t>
+      </w:r>
+      <w:r>
+        <w:t xml:space="preserve"> </w:t>
+      </w:r>
+      <w:r>
+        <w:rPr>
+          <w:rStyle w:val="VerbatimChar"/>
+        </w:rPr>
+        <w:t xml:space="preserve">permute</w:t>
+      </w:r>
+      <w:r>
+        <w:t xml:space="preserve">. First, a site</w:t>
       </w:r>
       <w:r>
         <w:t xml:space="preserve"> </w:t>
@@ -3435,7 +3447,7 @@
         <w:t xml:space="preserve"> </w:t>
       </w:r>
       <w:r>
-        <w:t xml:space="preserve">classified as dry (&lt;-2 PDSI), normal (between -2 and 2 PDSI), or wet (&gt;2 PDSI)</w:t>
+        <w:t xml:space="preserve">classified as dry (less than -2 PDSI), normal (between -2 and 2 PDSI), or wet ( greater than 2 PDSI)</w:t>
       </w:r>
       <w:r>
         <w:t xml:space="preserve"> </w:t>
@@ -3637,6 +3649,9 @@
         <w:br/>
       </w:r>
       <w:r>
+        <w:br/>
+      </w:r>
+      <w:r>
         <w:rPr>
           <w:rStyle w:val="CommentTok"/>
         </w:rPr>
@@ -3864,7 +3879,7 @@
         <w:t xml:space="preserve"> </w:t>
       </w:r>
       <w:r>
-        <w:t xml:space="preserve">least six occurrences at the genus level, the family, order, and class codes</w:t>
+        <w:t xml:space="preserve">least 5 occurrences at the genus level, the family, order, and class codes</w:t>
       </w:r>
       <w:r>
         <w:t xml:space="preserve"> </w:t>
@@ -4040,7 +4055,7 @@
         <w:t xml:space="preserve"> </w:t>
       </w:r>
       <w:r>
-        <w:t xml:space="preserve">6.</w:t>
+        <w:t xml:space="preserve">5.</w:t>
       </w:r>
     </w:p>
     <w:p>
@@ -4060,15 +4075,6 @@
         <w:t xml:space="preserve">(</w:t>
       </w:r>
       <w:r>
-        <w:br/>
-      </w:r>
-      <w:r>
-        <w:rPr>
-          <w:rStyle w:val="NormalTok"/>
-        </w:rPr>
-        <w:t xml:space="preserve">     </w:t>
-      </w:r>
-      <w:r>
         <w:rPr>
           <w:rStyle w:val="FunctionTok"/>
         </w:rPr>
@@ -4096,28 +4102,7 @@
         <w:rPr>
           <w:rStyle w:val="NormalTok"/>
         </w:rPr>
-        <w:t xml:space="preserve">], </w:t>
-      </w:r>
-      <w:r>
-        <w:rPr>
-          <w:rStyle w:val="AttributeTok"/>
-        </w:rPr>
-        <w:t xml:space="preserve">n =</w:t>
-      </w:r>
-      <w:r>
-        <w:rPr>
-          <w:rStyle w:val="NormalTok"/>
-        </w:rPr>
-        <w:t xml:space="preserve"> 6L)</w:t>
-      </w:r>
-      <w:r>
-        <w:br/>
-      </w:r>
-      <w:r>
-        <w:rPr>
-          <w:rStyle w:val="NormalTok"/>
-        </w:rPr>
-        <w:t xml:space="preserve">)</w:t>
+        <w:t xml:space="preserve">]))</w:t>
       </w:r>
       <w:r>
         <w:br/>
@@ -4180,7 +4165,7 @@
         <w:rPr>
           <w:rStyle w:val="DocumentationTok"/>
         </w:rPr>
-        <w:t xml:space="preserve">## 6 GaBaPb01    Ga    Ba     Pb    01    18</w:t>
+        <w:t xml:space="preserve">## 6 GaBaLy02    Ga    Ba     Ly    02     5</w:t>
       </w:r>
     </w:p>
     <w:p>
@@ -4188,7 +4173,7 @@
         <w:pStyle w:val="FirstParagraph"/>
       </w:pPr>
       <w:r>
-        <w:t xml:space="preserve">Compare these results to working with the raw data. We repeat the work twice,</w:t>
+        <w:t xml:space="preserve">Compare these results to working with the raw data. For example purposes we present the summary of the raw data twice,</w:t>
       </w:r>
       <w:r>
         <w:t xml:space="preserve"> </w:t>
@@ -4406,10 +4391,19 @@
         <w:t xml:space="preserve">(</w:t>
       </w:r>
       <w:r>
+        <w:br/>
+      </w:r>
+      <w:r>
+        <w:rPr>
+          <w:rStyle w:val="NormalTok"/>
+        </w:rPr>
+        <w:t xml:space="preserve">                </w:t>
+      </w:r>
+      <w:r>
         <w:rPr>
           <w:rStyle w:val="AttributeTok"/>
         </w:rPr>
-        <w:t xml:space="preserve">Class =</w:t>
+        <w:t xml:space="preserve">Class  =</w:t>
       </w:r>
       <w:r>
         <w:rPr>
@@ -4439,25 +4433,373 @@
         <w:rPr>
           <w:rStyle w:val="NormalTok"/>
         </w:rPr>
-        <w:t xml:space="preserve">taxon, </w:t>
+        <w:t xml:space="preserve">taxon, 1L, 2L),</w:t>
+      </w:r>
+      <w:r>
+        <w:br/>
+      </w:r>
+      <w:r>
+        <w:rPr>
+          <w:rStyle w:val="NormalTok"/>
+        </w:rPr>
+        <w:t xml:space="preserve">                </w:t>
+      </w:r>
+      <w:r>
+        <w:rPr>
+          <w:rStyle w:val="AttributeTok"/>
+        </w:rPr>
+        <w:t xml:space="preserve">Order  =</w:t>
+      </w:r>
+      <w:r>
+        <w:rPr>
+          <w:rStyle w:val="NormalTok"/>
+        </w:rPr>
+        <w:t xml:space="preserve"> </w:t>
+      </w:r>
+      <w:r>
+        <w:rPr>
+          <w:rStyle w:val="FunctionTok"/>
+        </w:rPr>
+        <w:t xml:space="preserve">substr</w:t>
+      </w:r>
+      <w:r>
+        <w:rPr>
+          <w:rStyle w:val="NormalTok"/>
+        </w:rPr>
+        <w:t xml:space="preserve">(.data</w:t>
+      </w:r>
+      <w:r>
+        <w:rPr>
+          <w:rStyle w:val="SpecialCharTok"/>
+        </w:rPr>
+        <w:t xml:space="preserve">$</w:t>
+      </w:r>
+      <w:r>
+        <w:rPr>
+          <w:rStyle w:val="NormalTok"/>
+        </w:rPr>
+        <w:t xml:space="preserve">taxon, 3L, 4L),</w:t>
+      </w:r>
+      <w:r>
+        <w:br/>
+      </w:r>
+      <w:r>
+        <w:rPr>
+          <w:rStyle w:val="NormalTok"/>
+        </w:rPr>
+        <w:t xml:space="preserve">                </w:t>
+      </w:r>
+      <w:r>
+        <w:rPr>
+          <w:rStyle w:val="AttributeTok"/>
+        </w:rPr>
+        <w:t xml:space="preserve">Family =</w:t>
+      </w:r>
+      <w:r>
+        <w:rPr>
+          <w:rStyle w:val="NormalTok"/>
+        </w:rPr>
+        <w:t xml:space="preserve"> </w:t>
+      </w:r>
+      <w:r>
+        <w:rPr>
+          <w:rStyle w:val="FunctionTok"/>
+        </w:rPr>
+        <w:t xml:space="preserve">substr</w:t>
+      </w:r>
+      <w:r>
+        <w:rPr>
+          <w:rStyle w:val="NormalTok"/>
+        </w:rPr>
+        <w:t xml:space="preserve">(.data</w:t>
+      </w:r>
+      <w:r>
+        <w:rPr>
+          <w:rStyle w:val="SpecialCharTok"/>
+        </w:rPr>
+        <w:t xml:space="preserve">$</w:t>
+      </w:r>
+      <w:r>
+        <w:rPr>
+          <w:rStyle w:val="NormalTok"/>
+        </w:rPr>
+        <w:t xml:space="preserve">taxon, 5L, 6L),</w:t>
+      </w:r>
+      <w:r>
+        <w:br/>
+      </w:r>
+      <w:r>
+        <w:rPr>
+          <w:rStyle w:val="NormalTok"/>
+        </w:rPr>
+        <w:t xml:space="preserve">                </w:t>
+      </w:r>
+      <w:r>
+        <w:rPr>
+          <w:rStyle w:val="AttributeTok"/>
+        </w:rPr>
+        <w:t xml:space="preserve">Genus  =</w:t>
+      </w:r>
+      <w:r>
+        <w:rPr>
+          <w:rStyle w:val="NormalTok"/>
+        </w:rPr>
+        <w:t xml:space="preserve"> </w:t>
+      </w:r>
+      <w:r>
+        <w:rPr>
+          <w:rStyle w:val="FunctionTok"/>
+        </w:rPr>
+        <w:t xml:space="preserve">substr</w:t>
+      </w:r>
+      <w:r>
+        <w:rPr>
+          <w:rStyle w:val="NormalTok"/>
+        </w:rPr>
+        <w:t xml:space="preserve">(.data</w:t>
+      </w:r>
+      <w:r>
+        <w:rPr>
+          <w:rStyle w:val="SpecialCharTok"/>
+        </w:rPr>
+        <w:t xml:space="preserve">$</w:t>
+      </w:r>
+      <w:r>
+        <w:rPr>
+          <w:rStyle w:val="NormalTok"/>
+        </w:rPr>
+        <w:t xml:space="preserve">taxon, 7L, 8L)</w:t>
+      </w:r>
+      <w:r>
+        <w:br/>
+      </w:r>
+      <w:r>
+        <w:rPr>
+          <w:rStyle w:val="NormalTok"/>
+        </w:rPr>
+        <w:t xml:space="preserve">                ) </w:t>
+      </w:r>
+      <w:r>
+        <w:rPr>
+          <w:rStyle w:val="SpecialCharTok"/>
+        </w:rPr>
+        <w:t xml:space="preserve">%&gt;%</w:t>
+      </w:r>
+      <w:r>
+        <w:br/>
+      </w:r>
+      <w:r>
+        <w:rPr>
+          <w:rStyle w:val="NormalTok"/>
+        </w:rPr>
+        <w:t xml:space="preserve">  dplyr</w:t>
+      </w:r>
+      <w:r>
+        <w:rPr>
+          <w:rStyle w:val="SpecialCharTok"/>
+        </w:rPr>
+        <w:t xml:space="preserve">::</w:t>
+      </w:r>
+      <w:r>
+        <w:rPr>
+          <w:rStyle w:val="FunctionTok"/>
+        </w:rPr>
+        <w:t xml:space="preserve">group_by</w:t>
+      </w:r>
+      <w:r>
+        <w:rPr>
+          <w:rStyle w:val="NormalTok"/>
+        </w:rPr>
+        <w:t xml:space="preserve">(.data</w:t>
+      </w:r>
+      <w:r>
+        <w:rPr>
+          <w:rStyle w:val="SpecialCharTok"/>
+        </w:rPr>
+        <w:t xml:space="preserve">$</w:t>
+      </w:r>
+      <w:r>
+        <w:rPr>
+          <w:rStyle w:val="NormalTok"/>
+        </w:rPr>
+        <w:t xml:space="preserve">Class, .data</w:t>
+      </w:r>
+      <w:r>
+        <w:rPr>
+          <w:rStyle w:val="SpecialCharTok"/>
+        </w:rPr>
+        <w:t xml:space="preserve">$</w:t>
+      </w:r>
+      <w:r>
+        <w:rPr>
+          <w:rStyle w:val="NormalTok"/>
+        </w:rPr>
+        <w:t xml:space="preserve">Order, .data</w:t>
+      </w:r>
+      <w:r>
+        <w:rPr>
+          <w:rStyle w:val="SpecialCharTok"/>
+        </w:rPr>
+        <w:t xml:space="preserve">$</w:t>
+      </w:r>
+      <w:r>
+        <w:rPr>
+          <w:rStyle w:val="NormalTok"/>
+        </w:rPr>
+        <w:t xml:space="preserve">Family, .data</w:t>
+      </w:r>
+      <w:r>
+        <w:rPr>
+          <w:rStyle w:val="SpecialCharTok"/>
+        </w:rPr>
+        <w:t xml:space="preserve">$</w:t>
+      </w:r>
+      <w:r>
+        <w:rPr>
+          <w:rStyle w:val="NormalTok"/>
+        </w:rPr>
+        <w:t xml:space="preserve">Genus) </w:t>
+      </w:r>
+      <w:r>
+        <w:rPr>
+          <w:rStyle w:val="SpecialCharTok"/>
+        </w:rPr>
+        <w:t xml:space="preserve">%&gt;%</w:t>
+      </w:r>
+      <w:r>
+        <w:br/>
+      </w:r>
+      <w:r>
+        <w:rPr>
+          <w:rStyle w:val="NormalTok"/>
+        </w:rPr>
+        <w:t xml:space="preserve">  dplyr</w:t>
+      </w:r>
+      <w:r>
+        <w:rPr>
+          <w:rStyle w:val="SpecialCharTok"/>
+        </w:rPr>
+        <w:t xml:space="preserve">::</w:t>
+      </w:r>
+      <w:r>
+        <w:rPr>
+          <w:rStyle w:val="FunctionTok"/>
+        </w:rPr>
+        <w:t xml:space="preserve">summarise</w:t>
+      </w:r>
+      <w:r>
+        <w:rPr>
+          <w:rStyle w:val="NormalTok"/>
+        </w:rPr>
+        <w:t xml:space="preserve">(</w:t>
+      </w:r>
+      <w:r>
+        <w:br/>
+      </w:r>
+      <w:r>
+        <w:rPr>
+          <w:rStyle w:val="NormalTok"/>
+        </w:rPr>
+        <w:t xml:space="preserve">                   </w:t>
+      </w:r>
+      <w:r>
+        <w:rPr>
+          <w:rStyle w:val="AttributeTok"/>
+        </w:rPr>
+        <w:t xml:space="preserve">taxon =</w:t>
+      </w:r>
+      <w:r>
+        <w:rPr>
+          <w:rStyle w:val="NormalTok"/>
+        </w:rPr>
+        <w:t xml:space="preserve"> </w:t>
+      </w:r>
+      <w:r>
+        <w:rPr>
+          <w:rStyle w:val="FunctionTok"/>
+        </w:rPr>
+        <w:t xml:space="preserve">unique</w:t>
+      </w:r>
+      <w:r>
+        <w:rPr>
+          <w:rStyle w:val="NormalTok"/>
+        </w:rPr>
+        <w:t xml:space="preserve">(.data</w:t>
+      </w:r>
+      <w:r>
+        <w:rPr>
+          <w:rStyle w:val="SpecialCharTok"/>
+        </w:rPr>
+        <w:t xml:space="preserve">$</w:t>
+      </w:r>
+      <w:r>
+        <w:rPr>
+          <w:rStyle w:val="NormalTok"/>
+        </w:rPr>
+        <w:t xml:space="preserve">taxon),</w:t>
+      </w:r>
+      <w:r>
+        <w:br/>
+      </w:r>
+      <w:r>
+        <w:rPr>
+          <w:rStyle w:val="NormalTok"/>
+        </w:rPr>
+        <w:t xml:space="preserve">                   </w:t>
+      </w:r>
+      <w:r>
+        <w:rPr>
+          <w:rStyle w:val="AttributeTok"/>
+        </w:rPr>
+        <w:t xml:space="preserve">count =</w:t>
+      </w:r>
+      <w:r>
+        <w:rPr>
+          <w:rStyle w:val="NormalTok"/>
+        </w:rPr>
+        <w:t xml:space="preserve"> </w:t>
+      </w:r>
+      <w:r>
+        <w:rPr>
+          <w:rStyle w:val="FunctionTok"/>
+        </w:rPr>
+        <w:t xml:space="preserve">sum</w:t>
+      </w:r>
+      <w:r>
+        <w:rPr>
+          <w:rStyle w:val="NormalTok"/>
+        </w:rPr>
+        <w:t xml:space="preserve">(.data</w:t>
+      </w:r>
+      <w:r>
+        <w:rPr>
+          <w:rStyle w:val="SpecialCharTok"/>
+        </w:rPr>
+        <w:t xml:space="preserve">$</w:t>
+      </w:r>
+      <w:r>
+        <w:rPr>
+          <w:rStyle w:val="NormalTok"/>
+        </w:rPr>
+        <w:t xml:space="preserve">count </w:t>
+      </w:r>
+      <w:r>
+        <w:rPr>
+          <w:rStyle w:val="SpecialCharTok"/>
+        </w:rPr>
+        <w:t xml:space="preserve">&gt;</w:t>
+      </w:r>
+      <w:r>
+        <w:rPr>
+          <w:rStyle w:val="NormalTok"/>
+        </w:rPr>
+        <w:t xml:space="preserve"> </w:t>
       </w:r>
       <w:r>
         <w:rPr>
           <w:rStyle w:val="DecValTok"/>
         </w:rPr>
-        <w:t xml:space="preserve">1</w:t>
-      </w:r>
-      <w:r>
-        <w:rPr>
-          <w:rStyle w:val="NormalTok"/>
-        </w:rPr>
-        <w:t xml:space="preserve">, </w:t>
-      </w:r>
-      <w:r>
-        <w:rPr>
-          <w:rStyle w:val="DecValTok"/>
-        </w:rPr>
-        <w:t xml:space="preserve">2</w:t>
+        <w:t xml:space="preserve">0</w:t>
       </w:r>
       <w:r>
         <w:rPr>
@@ -4472,25 +4814,94 @@
         <w:rPr>
           <w:rStyle w:val="NormalTok"/>
         </w:rPr>
-        <w:t xml:space="preserve">                </w:t>
+        <w:t xml:space="preserve">                   </w:t>
       </w:r>
       <w:r>
         <w:rPr>
           <w:rStyle w:val="AttributeTok"/>
         </w:rPr>
-        <w:t xml:space="preserve">Order =</w:t>
-      </w:r>
-      <w:r>
-        <w:rPr>
-          <w:rStyle w:val="NormalTok"/>
-        </w:rPr>
-        <w:t xml:space="preserve"> </w:t>
+        <w:t xml:space="preserve">.groups =</w:t>
+      </w:r>
+      <w:r>
+        <w:rPr>
+          <w:rStyle w:val="NormalTok"/>
+        </w:rPr>
+        <w:t xml:space="preserve"> </w:t>
+      </w:r>
+      <w:r>
+        <w:rPr>
+          <w:rStyle w:val="StringTok"/>
+        </w:rPr>
+        <w:t xml:space="preserve">"keep"</w:t>
+      </w:r>
+      <w:r>
+        <w:br/>
+      </w:r>
+      <w:r>
+        <w:rPr>
+          <w:rStyle w:val="NormalTok"/>
+        </w:rPr>
+        <w:t xml:space="preserve">                   ) </w:t>
+      </w:r>
+      <w:r>
+        <w:rPr>
+          <w:rStyle w:val="SpecialCharTok"/>
+        </w:rPr>
+        <w:t xml:space="preserve">%&gt;%</w:t>
+      </w:r>
+      <w:r>
+        <w:br/>
+      </w:r>
+      <w:r>
+        <w:rPr>
+          <w:rStyle w:val="NormalTok"/>
+        </w:rPr>
+        <w:t xml:space="preserve">  dplyr</w:t>
+      </w:r>
+      <w:r>
+        <w:rPr>
+          <w:rStyle w:val="SpecialCharTok"/>
+        </w:rPr>
+        <w:t xml:space="preserve">::</w:t>
       </w:r>
       <w:r>
         <w:rPr>
           <w:rStyle w:val="FunctionTok"/>
         </w:rPr>
-        <w:t xml:space="preserve">substr</w:t>
+        <w:t xml:space="preserve">ungroup</w:t>
+      </w:r>
+      <w:r>
+        <w:rPr>
+          <w:rStyle w:val="NormalTok"/>
+        </w:rPr>
+        <w:t xml:space="preserve">() </w:t>
+      </w:r>
+      <w:r>
+        <w:rPr>
+          <w:rStyle w:val="SpecialCharTok"/>
+        </w:rPr>
+        <w:t xml:space="preserve">%&gt;%</w:t>
+      </w:r>
+      <w:r>
+        <w:br/>
+      </w:r>
+      <w:r>
+        <w:rPr>
+          <w:rStyle w:val="NormalTok"/>
+        </w:rPr>
+        <w:t xml:space="preserve">  dplyr</w:t>
+      </w:r>
+      <w:r>
+        <w:rPr>
+          <w:rStyle w:val="SpecialCharTok"/>
+        </w:rPr>
+        <w:t xml:space="preserve">::</w:t>
+      </w:r>
+      <w:r>
+        <w:rPr>
+          <w:rStyle w:val="FunctionTok"/>
+        </w:rPr>
+        <w:t xml:space="preserve">arrange</w:t>
       </w:r>
       <w:r>
         <w:rPr>
@@ -4508,64 +4919,7 @@
         <w:rPr>
           <w:rStyle w:val="NormalTok"/>
         </w:rPr>
-        <w:t xml:space="preserve">taxon, </w:t>
-      </w:r>
-      <w:r>
-        <w:rPr>
-          <w:rStyle w:val="DecValTok"/>
-        </w:rPr>
-        <w:t xml:space="preserve">3</w:t>
-      </w:r>
-      <w:r>
-        <w:rPr>
-          <w:rStyle w:val="NormalTok"/>
-        </w:rPr>
-        <w:t xml:space="preserve">, </w:t>
-      </w:r>
-      <w:r>
-        <w:rPr>
-          <w:rStyle w:val="DecValTok"/>
-        </w:rPr>
-        <w:t xml:space="preserve">4</w:t>
-      </w:r>
-      <w:r>
-        <w:rPr>
-          <w:rStyle w:val="NormalTok"/>
-        </w:rPr>
-        <w:t xml:space="preserve">),</w:t>
-      </w:r>
-      <w:r>
-        <w:br/>
-      </w:r>
-      <w:r>
-        <w:rPr>
-          <w:rStyle w:val="NormalTok"/>
-        </w:rPr>
-        <w:t xml:space="preserve">                </w:t>
-      </w:r>
-      <w:r>
-        <w:rPr>
-          <w:rStyle w:val="AttributeTok"/>
-        </w:rPr>
-        <w:t xml:space="preserve">Family =</w:t>
-      </w:r>
-      <w:r>
-        <w:rPr>
-          <w:rStyle w:val="NormalTok"/>
-        </w:rPr>
-        <w:t xml:space="preserve"> </w:t>
-      </w:r>
-      <w:r>
-        <w:rPr>
-          <w:rStyle w:val="FunctionTok"/>
-        </w:rPr>
-        <w:t xml:space="preserve">substr</w:t>
-      </w:r>
-      <w:r>
-        <w:rPr>
-          <w:rStyle w:val="NormalTok"/>
-        </w:rPr>
-        <w:t xml:space="preserve">(.data</w:t>
+        <w:t xml:space="preserve">Class, .data</w:t>
       </w:r>
       <w:r>
         <w:rPr>
@@ -4577,64 +4931,7 @@
         <w:rPr>
           <w:rStyle w:val="NormalTok"/>
         </w:rPr>
-        <w:t xml:space="preserve">taxon, </w:t>
-      </w:r>
-      <w:r>
-        <w:rPr>
-          <w:rStyle w:val="DecValTok"/>
-        </w:rPr>
-        <w:t xml:space="preserve">5</w:t>
-      </w:r>
-      <w:r>
-        <w:rPr>
-          <w:rStyle w:val="NormalTok"/>
-        </w:rPr>
-        <w:t xml:space="preserve">, </w:t>
-      </w:r>
-      <w:r>
-        <w:rPr>
-          <w:rStyle w:val="DecValTok"/>
-        </w:rPr>
-        <w:t xml:space="preserve">6</w:t>
-      </w:r>
-      <w:r>
-        <w:rPr>
-          <w:rStyle w:val="NormalTok"/>
-        </w:rPr>
-        <w:t xml:space="preserve">),</w:t>
-      </w:r>
-      <w:r>
-        <w:br/>
-      </w:r>
-      <w:r>
-        <w:rPr>
-          <w:rStyle w:val="NormalTok"/>
-        </w:rPr>
-        <w:t xml:space="preserve">                </w:t>
-      </w:r>
-      <w:r>
-        <w:rPr>
-          <w:rStyle w:val="AttributeTok"/>
-        </w:rPr>
-        <w:t xml:space="preserve">Genus  =</w:t>
-      </w:r>
-      <w:r>
-        <w:rPr>
-          <w:rStyle w:val="NormalTok"/>
-        </w:rPr>
-        <w:t xml:space="preserve"> </w:t>
-      </w:r>
-      <w:r>
-        <w:rPr>
-          <w:rStyle w:val="FunctionTok"/>
-        </w:rPr>
-        <w:t xml:space="preserve">substr</w:t>
-      </w:r>
-      <w:r>
-        <w:rPr>
-          <w:rStyle w:val="NormalTok"/>
-        </w:rPr>
-        <w:t xml:space="preserve">(.data</w:t>
+        <w:t xml:space="preserve">Order, .data</w:t>
       </w:r>
       <w:r>
         <w:rPr>
@@ -4646,379 +4943,19 @@
         <w:rPr>
           <w:rStyle w:val="NormalTok"/>
         </w:rPr>
-        <w:t xml:space="preserve">taxon, </w:t>
-      </w:r>
-      <w:r>
-        <w:rPr>
-          <w:rStyle w:val="DecValTok"/>
-        </w:rPr>
-        <w:t xml:space="preserve">7</w:t>
-      </w:r>
-      <w:r>
-        <w:rPr>
-          <w:rStyle w:val="NormalTok"/>
-        </w:rPr>
-        <w:t xml:space="preserve">, </w:t>
-      </w:r>
-      <w:r>
-        <w:rPr>
-          <w:rStyle w:val="DecValTok"/>
-        </w:rPr>
-        <w:t xml:space="preserve">8</w:t>
-      </w:r>
-      <w:r>
-        <w:rPr>
-          <w:rStyle w:val="NormalTok"/>
-        </w:rPr>
-        <w:t xml:space="preserve">)) </w:t>
+        <w:t xml:space="preserve">Family, .data</w:t>
       </w:r>
       <w:r>
         <w:rPr>
           <w:rStyle w:val="SpecialCharTok"/>
         </w:rPr>
-        <w:t xml:space="preserve">%&gt;%</w:t>
-      </w:r>
-      <w:r>
-        <w:br/>
-      </w:r>
-      <w:r>
-        <w:rPr>
-          <w:rStyle w:val="NormalTok"/>
-        </w:rPr>
-        <w:t xml:space="preserve">  dplyr</w:t>
-      </w:r>
-      <w:r>
-        <w:rPr>
-          <w:rStyle w:val="SpecialCharTok"/>
-        </w:rPr>
-        <w:t xml:space="preserve">::</w:t>
-      </w:r>
-      <w:r>
-        <w:rPr>
-          <w:rStyle w:val="FunctionTok"/>
-        </w:rPr>
-        <w:t xml:space="preserve">group_by</w:t>
-      </w:r>
-      <w:r>
-        <w:rPr>
-          <w:rStyle w:val="NormalTok"/>
-        </w:rPr>
-        <w:t xml:space="preserve">(.data</w:t>
-      </w:r>
-      <w:r>
-        <w:rPr>
-          <w:rStyle w:val="SpecialCharTok"/>
-        </w:rPr>
         <w:t xml:space="preserve">$</w:t>
       </w:r>
       <w:r>
         <w:rPr>
           <w:rStyle w:val="NormalTok"/>
         </w:rPr>
-        <w:t xml:space="preserve">Class, .data</w:t>
-      </w:r>
-      <w:r>
-        <w:rPr>
-          <w:rStyle w:val="SpecialCharTok"/>
-        </w:rPr>
-        <w:t xml:space="preserve">$</w:t>
-      </w:r>
-      <w:r>
-        <w:rPr>
-          <w:rStyle w:val="NormalTok"/>
-        </w:rPr>
-        <w:t xml:space="preserve">Order, .data</w:t>
-      </w:r>
-      <w:r>
-        <w:rPr>
-          <w:rStyle w:val="SpecialCharTok"/>
-        </w:rPr>
-        <w:t xml:space="preserve">$</w:t>
-      </w:r>
-      <w:r>
-        <w:rPr>
-          <w:rStyle w:val="NormalTok"/>
-        </w:rPr>
-        <w:t xml:space="preserve">Family, .data</w:t>
-      </w:r>
-      <w:r>
-        <w:rPr>
-          <w:rStyle w:val="SpecialCharTok"/>
-        </w:rPr>
-        <w:t xml:space="preserve">$</w:t>
-      </w:r>
-      <w:r>
-        <w:rPr>
-          <w:rStyle w:val="NormalTok"/>
-        </w:rPr>
-        <w:t xml:space="preserve">Genus) </w:t>
-      </w:r>
-      <w:r>
-        <w:rPr>
-          <w:rStyle w:val="SpecialCharTok"/>
-        </w:rPr>
-        <w:t xml:space="preserve">%&gt;%</w:t>
-      </w:r>
-      <w:r>
-        <w:br/>
-      </w:r>
-      <w:r>
-        <w:rPr>
-          <w:rStyle w:val="NormalTok"/>
-        </w:rPr>
-        <w:t xml:space="preserve">  dplyr</w:t>
-      </w:r>
-      <w:r>
-        <w:rPr>
-          <w:rStyle w:val="SpecialCharTok"/>
-        </w:rPr>
-        <w:t xml:space="preserve">::</w:t>
-      </w:r>
-      <w:r>
-        <w:rPr>
-          <w:rStyle w:val="FunctionTok"/>
-        </w:rPr>
-        <w:t xml:space="preserve">summarize</w:t>
-      </w:r>
-      <w:r>
-        <w:rPr>
-          <w:rStyle w:val="NormalTok"/>
-        </w:rPr>
-        <w:t xml:space="preserve">(</w:t>
-      </w:r>
-      <w:r>
-        <w:rPr>
-          <w:rStyle w:val="AttributeTok"/>
-        </w:rPr>
-        <w:t xml:space="preserve">taxon =</w:t>
-      </w:r>
-      <w:r>
-        <w:rPr>
-          <w:rStyle w:val="NormalTok"/>
-        </w:rPr>
-        <w:t xml:space="preserve"> </w:t>
-      </w:r>
-      <w:r>
-        <w:rPr>
-          <w:rStyle w:val="FunctionTok"/>
-        </w:rPr>
-        <w:t xml:space="preserve">unique</w:t>
-      </w:r>
-      <w:r>
-        <w:rPr>
-          <w:rStyle w:val="NormalTok"/>
-        </w:rPr>
-        <w:t xml:space="preserve">(.data</w:t>
-      </w:r>
-      <w:r>
-        <w:rPr>
-          <w:rStyle w:val="SpecialCharTok"/>
-        </w:rPr>
-        <w:t xml:space="preserve">$</w:t>
-      </w:r>
-      <w:r>
-        <w:rPr>
-          <w:rStyle w:val="NormalTok"/>
-        </w:rPr>
-        <w:t xml:space="preserve">taxon), </w:t>
-      </w:r>
-      <w:r>
-        <w:rPr>
-          <w:rStyle w:val="AttributeTok"/>
-        </w:rPr>
-        <w:t xml:space="preserve">count =</w:t>
-      </w:r>
-      <w:r>
-        <w:rPr>
-          <w:rStyle w:val="NormalTok"/>
-        </w:rPr>
-        <w:t xml:space="preserve"> </w:t>
-      </w:r>
-      <w:r>
-        <w:rPr>
-          <w:rStyle w:val="FunctionTok"/>
-        </w:rPr>
-        <w:t xml:space="preserve">sum</w:t>
-      </w:r>
-      <w:r>
-        <w:rPr>
-          <w:rStyle w:val="NormalTok"/>
-        </w:rPr>
-        <w:t xml:space="preserve">(.data</w:t>
-      </w:r>
-      <w:r>
-        <w:rPr>
-          <w:rStyle w:val="SpecialCharTok"/>
-        </w:rPr>
-        <w:t xml:space="preserve">$</w:t>
-      </w:r>
-      <w:r>
-        <w:rPr>
-          <w:rStyle w:val="NormalTok"/>
-        </w:rPr>
-        <w:t xml:space="preserve">count </w:t>
-      </w:r>
-      <w:r>
-        <w:rPr>
-          <w:rStyle w:val="SpecialCharTok"/>
-        </w:rPr>
-        <w:t xml:space="preserve">&gt;</w:t>
-      </w:r>
-      <w:r>
-        <w:rPr>
-          <w:rStyle w:val="NormalTok"/>
-        </w:rPr>
-        <w:t xml:space="preserve"> </w:t>
-      </w:r>
-      <w:r>
-        <w:rPr>
-          <w:rStyle w:val="DecValTok"/>
-        </w:rPr>
-        <w:t xml:space="preserve">0</w:t>
-      </w:r>
-      <w:r>
-        <w:rPr>
-          <w:rStyle w:val="NormalTok"/>
-        </w:rPr>
-        <w:t xml:space="preserve">)) </w:t>
-      </w:r>
-      <w:r>
-        <w:rPr>
-          <w:rStyle w:val="SpecialCharTok"/>
-        </w:rPr>
-        <w:t xml:space="preserve">%&gt;%</w:t>
-      </w:r>
-      <w:r>
-        <w:br/>
-      </w:r>
-      <w:r>
-        <w:rPr>
-          <w:rStyle w:val="NormalTok"/>
-        </w:rPr>
-        <w:t xml:space="preserve">  dplyr</w:t>
-      </w:r>
-      <w:r>
-        <w:rPr>
-          <w:rStyle w:val="SpecialCharTok"/>
-        </w:rPr>
-        <w:t xml:space="preserve">::</w:t>
-      </w:r>
-      <w:r>
-        <w:rPr>
-          <w:rStyle w:val="FunctionTok"/>
-        </w:rPr>
-        <w:t xml:space="preserve">ungroup</w:t>
-      </w:r>
-      <w:r>
-        <w:rPr>
-          <w:rStyle w:val="NormalTok"/>
-        </w:rPr>
-        <w:t xml:space="preserve">() </w:t>
-      </w:r>
-      <w:r>
-        <w:rPr>
-          <w:rStyle w:val="SpecialCharTok"/>
-        </w:rPr>
-        <w:t xml:space="preserve">%&gt;%</w:t>
-      </w:r>
-      <w:r>
-        <w:br/>
-      </w:r>
-      <w:r>
-        <w:rPr>
-          <w:rStyle w:val="NormalTok"/>
-        </w:rPr>
-        <w:t xml:space="preserve">  </w:t>
-      </w:r>
-      <w:r>
-        <w:rPr>
-          <w:rStyle w:val="CommentTok"/>
-        </w:rPr>
-        <w:t xml:space="preserve"># dplyr::filter(count &gt;= 6L) %&gt;%</w:t>
-      </w:r>
-      <w:r>
-        <w:br/>
-      </w:r>
-      <w:r>
-        <w:rPr>
-          <w:rStyle w:val="NormalTok"/>
-        </w:rPr>
-        <w:t xml:space="preserve">  dplyr</w:t>
-      </w:r>
-      <w:r>
-        <w:rPr>
-          <w:rStyle w:val="SpecialCharTok"/>
-        </w:rPr>
-        <w:t xml:space="preserve">::</w:t>
-      </w:r>
-      <w:r>
-        <w:rPr>
-          <w:rStyle w:val="FunctionTok"/>
-        </w:rPr>
-        <w:t xml:space="preserve">arrange</w:t>
-      </w:r>
-      <w:r>
-        <w:rPr>
-          <w:rStyle w:val="NormalTok"/>
-        </w:rPr>
-        <w:t xml:space="preserve">(.data</w:t>
-      </w:r>
-      <w:r>
-        <w:rPr>
-          <w:rStyle w:val="SpecialCharTok"/>
-        </w:rPr>
-        <w:t xml:space="preserve">$</w:t>
-      </w:r>
-      <w:r>
-        <w:rPr>
-          <w:rStyle w:val="NormalTok"/>
-        </w:rPr>
-        <w:t xml:space="preserve">Class, .data</w:t>
-      </w:r>
-      <w:r>
-        <w:rPr>
-          <w:rStyle w:val="SpecialCharTok"/>
-        </w:rPr>
-        <w:t xml:space="preserve">$</w:t>
-      </w:r>
-      <w:r>
-        <w:rPr>
-          <w:rStyle w:val="NormalTok"/>
-        </w:rPr>
-        <w:t xml:space="preserve">Order, .data</w:t>
-      </w:r>
-      <w:r>
-        <w:rPr>
-          <w:rStyle w:val="SpecialCharTok"/>
-        </w:rPr>
-        <w:t xml:space="preserve">$</w:t>
-      </w:r>
-      <w:r>
-        <w:rPr>
-          <w:rStyle w:val="NormalTok"/>
-        </w:rPr>
-        <w:t xml:space="preserve">Family, .data</w:t>
-      </w:r>
-      <w:r>
-        <w:rPr>
-          <w:rStyle w:val="SpecialCharTok"/>
-        </w:rPr>
-        <w:t xml:space="preserve">$</w:t>
-      </w:r>
-      <w:r>
-        <w:rPr>
-          <w:rStyle w:val="NormalTok"/>
-        </w:rPr>
         <w:t xml:space="preserve">Genus)</w:t>
-      </w:r>
-      <w:r>
-        <w:br/>
-      </w:r>
-      <w:r>
-        <w:rPr>
-          <w:rStyle w:val="DocumentationTok"/>
-        </w:rPr>
-        <w:t xml:space="preserve">## `summarise()` has grouped output by 'Class', 'Order', 'Family'. You can override using the `.groups` argument.</w:t>
       </w:r>
       <w:r>
         <w:br/>
@@ -6877,7 +6814,7 @@
         <w:rPr>
           <w:rStyle w:val="DocumentationTok"/>
         </w:rPr>
-        <w:t xml:space="preserve">## 1    0.2088291   0.6017841       251  0.13890149   8.3275443       124</w:t>
+        <w:t xml:space="preserve">## 1   0.24450828   0.9322147       251  0.21052157   7.8379526       124</w:t>
       </w:r>
       <w:r>
         <w:br/>
@@ -6886,7 +6823,7 @@
         <w:rPr>
           <w:rStyle w:val="DocumentationTok"/>
         </w:rPr>
-        <w:t xml:space="preserve">## 2    0.1460995   0.3605040       251  0.04085461   4.7690594       124</w:t>
+        <w:t xml:space="preserve">## 2   0.20733907   0.9322147       251  0.20307915   0.6447989       124</w:t>
       </w:r>
       <w:r>
         <w:br/>
@@ -6895,7 +6832,7 @@
         <w:rPr>
           <w:rStyle w:val="DocumentationTok"/>
         </w:rPr>
-        <w:t xml:space="preserve">## 3    0.1432334   0.6018519       251  0.33710306   0.4295683       124</w:t>
+        <w:t xml:space="preserve">## 3   0.17739530   0.6017841       251  0.20532745   1.9463146       124</w:t>
       </w:r>
       <w:r>
         <w:br/>
@@ -6904,7 +6841,7 @@
         <w:rPr>
           <w:rStyle w:val="DocumentationTok"/>
         </w:rPr>
-        <w:t xml:space="preserve">## 4    0.2073391   0.4118478       251  0.25558432   5.7196792       124</w:t>
+        <w:t xml:space="preserve">## 4   0.43918849   0.9195990       251  0.20949813   4.2981178       124</w:t>
       </w:r>
       <w:r>
         <w:br/>
@@ -6913,7 +6850,7 @@
         <w:rPr>
           <w:rStyle w:val="DocumentationTok"/>
         </w:rPr>
-        <w:t xml:space="preserve">## 5    0.2588643   0.9322147       251  0.20708389   5.4451518       124</w:t>
+        <w:t xml:space="preserve">## 5   0.20733907   1.0749101       251  0.17238643   0.4298088       124</w:t>
       </w:r>
       <w:r>
         <w:br/>
@@ -6922,7 +6859,7 @@
         <w:rPr>
           <w:rStyle w:val="DocumentationTok"/>
         </w:rPr>
-        <w:t xml:space="preserve">## 6    0.2445083   0.3534443       251  0.08775573   0.9279680       124</w:t>
+        <w:t xml:space="preserve">## 6   0.20941096   0.6012265       251  0.20675722   1.1443447       124</w:t>
       </w:r>
       <w:r>
         <w:br/>
@@ -6931,7 +6868,7 @@
         <w:rPr>
           <w:rStyle w:val="DocumentationTok"/>
         </w:rPr>
-        <w:t xml:space="preserve">## 7    0.2452134   0.6986239       251  0.11934028   2.9835331       124</w:t>
+        <w:t xml:space="preserve">## 7   0.06755573   0.6014938       251  0.29043078   2.1666044       124</w:t>
       </w:r>
       <w:r>
         <w:br/>
@@ -6940,7 +6877,7 @@
         <w:rPr>
           <w:rStyle w:val="DocumentationTok"/>
         </w:rPr>
-        <w:t xml:space="preserve">## 8    0.2067572   0.7819826       251  0.24124978   2.7482823       124</w:t>
+        <w:t xml:space="preserve">## 8   0.14227803   0.6222103       251  0.26105344   0.3336509       124</w:t>
       </w:r>
       <w:r>
         <w:br/>
@@ -6949,7 +6886,7 @@
         <w:rPr>
           <w:rStyle w:val="DocumentationTok"/>
         </w:rPr>
-        <w:t xml:space="preserve">## 9    0.2177313   1.0162758       251  0.35714039   5.2353229       124</w:t>
+        <w:t xml:space="preserve">## 9   0.22585229   0.6017841       251  0.07078791  10.5727762       124</w:t>
       </w:r>
       <w:r>
         <w:br/>
@@ -6958,7 +6895,7 @@
         <w:rPr>
           <w:rStyle w:val="DocumentationTok"/>
         </w:rPr>
-        <w:t xml:space="preserve">## 10   0.1831903   0.9279680       251  0.30664967   0.3452369       124</w:t>
+        <w:t xml:space="preserve">## 10  0.24486085   0.6017841       251  0.21857924   2.0596616       124</w:t>
       </w:r>
       <w:r>
         <w:br/>
@@ -7579,7 +7516,10 @@
         <w:rPr>
           <w:rStyle w:val="DocumentationTok"/>
         </w:rPr>
-        <w:t xml:space="preserve">## Proportion of pure and reliable taxa = 0.5605</w:t>
+        <w:t xml:space="preserve">## Proportion of pure and reliable taxa = 0.5732</w:t>
+      </w:r>
+      <w:r>
+        <w:br/>
       </w:r>
       <w:r>
         <w:br/>
@@ -7939,7 +7879,7 @@
         <w:rPr>
           <w:rStyle w:val="DocumentationTok"/>
         </w:rPr>
-        <w:t xml:space="preserve">## Proportion of pure and reliable taxa = 0.0968</w:t>
+        <w:t xml:space="preserve">## Proportion of pure and reliable taxa = 0.1129</w:t>
       </w:r>
     </w:p>
     <w:p>
@@ -8538,7 +8478,7 @@
         <w:rPr>
           <w:rStyle w:val="DocumentationTok"/>
         </w:rPr>
-        <w:t xml:space="preserve">## 1 sumz-   0.255 0.0857    0.170</w:t>
+        <w:t xml:space="preserve">## 1 sumz-   0.259 0.0851    0.174</w:t>
       </w:r>
       <w:r>
         <w:br/>
@@ -8547,7 +8487,7 @@
         <w:rPr>
           <w:rStyle w:val="DocumentationTok"/>
         </w:rPr>
-        <w:t xml:space="preserve">## 2 sumz+   0.849 3.80      2.95 </w:t>
+        <w:t xml:space="preserve">## 2 sumz+   0.782 3.74      2.96 </w:t>
       </w:r>
       <w:r>
         <w:br/>
@@ -8556,7 +8496,7 @@
         <w:rPr>
           <w:rStyle w:val="DocumentationTok"/>
         </w:rPr>
-        <w:t xml:space="preserve">## 3 fsumz-  0.279 0.0902    0.189</w:t>
+        <w:t xml:space="preserve">## 3 fsumz-  0.280 0.0605    0.219</w:t>
       </w:r>
       <w:r>
         <w:br/>
@@ -8565,7 +8505,7 @@
         <w:rPr>
           <w:rStyle w:val="DocumentationTok"/>
         </w:rPr>
-        <w:t xml:space="preserve">## 4 fsumz+  0.651 2.20      1.55</w:t>
+        <w:t xml:space="preserve">## 4 fsumz+  0.602 2.59      1.98</w:t>
       </w:r>
     </w:p>
     <w:p>
@@ -9644,6 +9584,9 @@
         <w:br/>
       </w:r>
       <w:r>
+        <w:br/>
+      </w:r>
+      <w:r>
         <w:rPr>
           <w:rStyle w:val="CommentTok"/>
         </w:rPr>
@@ -10196,7 +10139,7 @@
         <w:rPr>
           <w:rStyle w:val="DocumentationTok"/>
         </w:rPr>
-        <w:t xml:space="preserve">## 1 T1T2_CDCN  0.00200  0.00799</w:t>
+        <w:t xml:space="preserve">## 1 T1T2_CDCN  0.00300  0.00400</w:t>
       </w:r>
     </w:p>
     <w:bookmarkEnd w:id="29"/>
@@ -10336,12 +10279,9 @@
           <w:rPr>
             <w:rStyle w:val="Hyperlink"/>
           </w:rPr>
-          <w:t xml:space="preserve">https://edg</w:t>
+          <w:t xml:space="preserve">https://edg.epa.gov/metadata/catalog/main/home.page</w:t>
         </w:r>
       </w:hyperlink>
-      <w:r>
-        <w:t xml:space="preserve">. epa.gov/metadata/catalog/main/home.page</w:t>
-      </w:r>
       <w:r>
         <w:t xml:space="preserve"> </w:t>
       </w:r>

</xml_diff>